<commit_message>
updated ordering of work
</commit_message>
<xml_diff>
--- a/Resume.docx
+++ b/Resume.docx
@@ -839,7 +839,7 @@
 <file path=word/numbering.xml><?xml version="1.0" encoding="utf-8"?>
 <w:numbering xmlns:w="http://schemas.openxmlformats.org/wordprocessingml/2006/main">
   <w:abstractNum w:abstractNumId="0">
-    <w:nsid w:val="debca606"/>
+    <w:nsid w:val="b5799119"/>
     <w:multiLevelType w:val="multilevel"/>
     <w:lvl w:ilvl="0">
       <w:numFmt w:val="bullet"/>
@@ -920,7 +920,7 @@
     </w:lvl>
   </w:abstractNum>
   <w:abstractNum w:abstractNumId="2">
-    <w:nsid w:val="9c85e10b"/>
+    <w:nsid w:val="67ce363f"/>
     <w:multiLevelType w:val="multilevel"/>
     <w:lvl w:ilvl="0">
       <w:numFmt w:val="bullet"/>

</xml_diff>

<commit_message>
added pandoc install instructions
</commit_message>
<xml_diff>
--- a/Resume.docx
+++ b/Resume.docx
@@ -32,247 +32,6 @@
       </w:r>
     </w:p>
     <w:p>
-      <w:pPr>
-        <w:pStyle w:val="Heading4"/>
-      </w:pPr>
-      <w:bookmarkStart w:id="22" w:name="primary-skills"/>
-      <w:bookmarkEnd w:id="22"/>
-      <w:r>
-        <w:t xml:space="preserve">Primary Skills</w:t>
-      </w:r>
-    </w:p>
-    <w:p>
-      <w:pPr>
-        <w:pStyle w:val="FirstParagraph"/>
-      </w:pPr>
-      <w:r>
-        <w:rPr>
-          <w:b/>
-        </w:rPr>
-        <w:t xml:space="preserve">Languages</w:t>
-      </w:r>
-      <w:r>
-        <w:t xml:space="preserve"> </w:t>
-      </w:r>
-      <w:r>
-        <w:t xml:space="preserve">Objective-C, Swift, JavaScript, CSS, HTML, Stylus, Jade</w:t>
-      </w:r>
-    </w:p>
-    <w:p>
-      <w:pPr>
-        <w:pStyle w:val="BodyText"/>
-      </w:pPr>
-      <w:r>
-        <w:rPr>
-          <w:b/>
-        </w:rPr>
-        <w:t xml:space="preserve">Frameworks</w:t>
-      </w:r>
-      <w:r>
-        <w:t xml:space="preserve"> </w:t>
-      </w:r>
-      <w:r>
-        <w:t xml:space="preserve">ObjectiveSugar, Lockbox, FBSDKCoreKit, FBSDKLoginKit, Adjust, AFNetworking, Alamofire, PromiseKit, OCMapper, RestKit, Ember, AngularJS, Node.js, Express, Mocha, Chai, Browserify, Gulp</w:t>
-      </w:r>
-    </w:p>
-    <w:p>
-      <w:pPr>
-        <w:pStyle w:val="BodyText"/>
-      </w:pPr>
-      <w:r>
-        <w:rPr>
-          <w:b/>
-        </w:rPr>
-        <w:t xml:space="preserve">Databases</w:t>
-      </w:r>
-      <w:r>
-        <w:t xml:space="preserve"> </w:t>
-      </w:r>
-      <w:r>
-        <w:t xml:space="preserve">Postgres, MySql, Mongodb</w:t>
-      </w:r>
-    </w:p>
-    <w:p>
-      <w:pPr>
-        <w:pStyle w:val="Heading1"/>
-      </w:pPr>
-      <w:bookmarkStart w:id="23" w:name="work-history"/>
-      <w:bookmarkEnd w:id="23"/>
-      <w:r>
-        <w:t xml:space="preserve">Work History</w:t>
-      </w:r>
-    </w:p>
-    <w:p>
-      <w:pPr>
-        <w:pStyle w:val="Heading4"/>
-      </w:pPr>
-      <w:bookmarkStart w:id="24" w:name="i-wanna-092014---present"/>
-      <w:bookmarkEnd w:id="24"/>
-      <w:r>
-        <w:t xml:space="preserve">I wanna (09/2014 - present)</w:t>
-      </w:r>
-    </w:p>
-    <w:p>
-      <w:pPr>
-        <w:pStyle w:val="FirstParagraph"/>
-      </w:pPr>
-      <w:r>
-        <w:rPr>
-          <w:i/>
-        </w:rPr>
-        <w:t xml:space="preserve">Software Engineer/Lead iOS Developer</w:t>
-      </w:r>
-    </w:p>
-    <w:p>
-      <w:pPr>
-        <w:pStyle w:val="BodyText"/>
-      </w:pPr>
-      <w:r>
-        <w:rPr>
-          <w:b/>
-        </w:rPr>
-        <w:t xml:space="preserve">ObjectiveSugar, Lockbox, FBSDKCoreKit, FBSDKLoginKit, Adjust, AFNetworking, Alamofire, PromiseKit, OCMapper, RestKit</w:t>
-      </w:r>
-    </w:p>
-    <w:p>
-      <w:pPr>
-        <w:pStyle w:val="Compact"/>
-        <w:numPr>
-          <w:numId w:val="1001"/>
-          <w:ilvl w:val="0"/>
-        </w:numPr>
-      </w:pPr>
-      <w:r>
-        <w:t xml:space="preserve">Built version 1.0 of the I wanna app.</w:t>
-      </w:r>
-    </w:p>
-    <w:p>
-      <w:pPr>
-        <w:pStyle w:val="Compact"/>
-        <w:numPr>
-          <w:numId w:val="1001"/>
-          <w:ilvl w:val="0"/>
-        </w:numPr>
-      </w:pPr>
-      <w:r>
-        <w:t xml:space="preserve">Currently building the 1.1 version of I wanna.</w:t>
-      </w:r>
-    </w:p>
-    <w:p>
-      <w:pPr>
-        <w:pStyle w:val="Heading4"/>
-      </w:pPr>
-      <w:bookmarkStart w:id="25" w:name="consulting-032014---072015"/>
-      <w:bookmarkEnd w:id="25"/>
-      <w:r>
-        <w:t xml:space="preserve">Consulting (03/2014 - 07/2015)</w:t>
-      </w:r>
-    </w:p>
-    <w:p>
-      <w:pPr>
-        <w:pStyle w:val="FirstParagraph"/>
-      </w:pPr>
-      <w:r>
-        <w:rPr>
-          <w:i/>
-        </w:rPr>
-        <w:t xml:space="preserve">People Tools (07/2014 - 07/2015)</w:t>
-      </w:r>
-    </w:p>
-    <w:p>
-      <w:pPr>
-        <w:pStyle w:val="BodyText"/>
-      </w:pPr>
-      <w:r>
-        <w:rPr>
-          <w:b/>
-        </w:rPr>
-        <w:t xml:space="preserve">AngularJS, Node.js, Gulp, Browserify, WordPress</w:t>
-      </w:r>
-    </w:p>
-    <w:p>
-      <w:pPr>
-        <w:pStyle w:val="Compact"/>
-        <w:numPr>
-          <w:numId w:val="1002"/>
-          <w:ilvl w:val="0"/>
-        </w:numPr>
-      </w:pPr>
-      <w:r>
-        <w:t xml:space="preserve">Building SOA on top of WordPress JSON API.</w:t>
-      </w:r>
-    </w:p>
-    <w:p>
-      <w:pPr>
-        <w:pStyle w:val="Compact"/>
-        <w:numPr>
-          <w:numId w:val="1002"/>
-          <w:ilvl w:val="0"/>
-        </w:numPr>
-      </w:pPr>
-      <w:r>
-        <w:t xml:space="preserve">Building SPA with Angular.</w:t>
-      </w:r>
-    </w:p>
-    <w:p>
-      <w:pPr>
-        <w:pStyle w:val="FirstParagraph"/>
-      </w:pPr>
-      <w:r>
-        <w:rPr>
-          <w:i/>
-        </w:rPr>
-        <w:t xml:space="preserve">High5Games (03/2014 - 09/2014)</w:t>
-      </w:r>
-    </w:p>
-    <w:p>
-      <w:pPr>
-        <w:pStyle w:val="BodyText"/>
-      </w:pPr>
-      <w:r>
-        <w:rPr>
-          <w:b/>
-        </w:rPr>
-        <w:t xml:space="preserve">AngularJS, Node.js, Mocha, Chai, Gulp, Browserify, WordPress, Bootstrap</w:t>
-      </w:r>
-    </w:p>
-    <w:p>
-      <w:pPr>
-        <w:pStyle w:val="Compact"/>
-        <w:numPr>
-          <w:numId w:val="1003"/>
-          <w:ilvl w:val="0"/>
-        </w:numPr>
-      </w:pPr>
-      <w:r>
-        <w:t xml:space="preserve">Built API for filtering, sorting, and searching game data.</w:t>
-      </w:r>
-    </w:p>
-    <w:p>
-      <w:pPr>
-        <w:pStyle w:val="Compact"/>
-        <w:numPr>
-          <w:numId w:val="1003"/>
-          <w:ilvl w:val="0"/>
-        </w:numPr>
-      </w:pPr>
-      <w:r>
-        <w:t xml:space="preserve">Built API driven web UI for filtering, sorting and searching game data.</w:t>
-      </w:r>
-    </w:p>
-    <w:p>
-      <w:pPr>
-        <w:pStyle w:val="Compact"/>
-        <w:numPr>
-          <w:numId w:val="1003"/>
-          <w:ilvl w:val="0"/>
-        </w:numPr>
-      </w:pPr>
-      <w:r>
-        <w:t xml:space="preserve">Built UI framework for serving ads.</w:t>
-      </w:r>
-    </w:p>
-    <w:p>
       <w:r>
         <w:pict>
           <v:rect style="width:0;height:1.5pt" o:hralign="center" o:hrstd="t" o:hr="t"/>
@@ -281,23 +40,19 @@
     </w:p>
     <w:p>
       <w:pPr>
-        <w:pStyle w:val="Heading4"/>
-      </w:pPr>
-      <w:bookmarkStart w:id="26" w:name="shopbeam-032013---032014"/>
-      <w:bookmarkEnd w:id="26"/>
-      <w:r>
-        <w:t xml:space="preserve">Shopbeam (03/2013 - 03/2014)</w:t>
-      </w:r>
-    </w:p>
-    <w:p>
-      <w:pPr>
         <w:pStyle w:val="FirstParagraph"/>
       </w:pPr>
       <w:r>
         <w:rPr>
-          <w:i/>
-        </w:rPr>
-        <w:t xml:space="preserve">Senior Software Developer</w:t>
+          <w:b/>
+        </w:rPr>
+        <w:t xml:space="preserve">Languages</w:t>
+      </w:r>
+      <w:r>
+        <w:t xml:space="preserve"> </w:t>
+      </w:r>
+      <w:r>
+        <w:t xml:space="preserve">Objective-C, Swift, JavaScript, CSS, HTML, Stylus, Jade</w:t>
       </w:r>
     </w:p>
     <w:p>
@@ -308,31 +63,30 @@
         <w:rPr>
           <w:b/>
         </w:rPr>
-        <w:t xml:space="preserve">AngularJS, Browserify, Node.JS, Express, Stylus, Jade, Sequelize, Postgres, Redis</w:t>
-      </w:r>
-    </w:p>
-    <w:p>
-      <w:pPr>
-        <w:pStyle w:val="Compact"/>
-        <w:numPr>
-          <w:numId w:val="1004"/>
-          <w:ilvl w:val="0"/>
-        </w:numPr>
-      </w:pPr>
-      <w:r>
-        <w:t xml:space="preserve">Built infinite scrolling dashboard for content publishers.</w:t>
-      </w:r>
-    </w:p>
-    <w:p>
-      <w:pPr>
-        <w:pStyle w:val="Compact"/>
-        <w:numPr>
-          <w:numId w:val="1004"/>
-          <w:ilvl w:val="0"/>
-        </w:numPr>
-      </w:pPr>
-      <w:r>
-        <w:t xml:space="preserve">Built AWS S3 Node.js module for streaming and storing images on S3.</w:t>
+        <w:t xml:space="preserve">Frameworks</w:t>
+      </w:r>
+      <w:r>
+        <w:t xml:space="preserve"> </w:t>
+      </w:r>
+      <w:r>
+        <w:t xml:space="preserve">ObjectiveSugar, Lockbox, FBSDKCoreKit, FBSDKLoginKit, Adjust, AFNetworking, Alamofire, PromiseKit, OCMapper, RestKit, Ember, AngularJS, Node.js, Express, Mocha, Chai, Browserify, Gulp</w:t>
+      </w:r>
+    </w:p>
+    <w:p>
+      <w:pPr>
+        <w:pStyle w:val="BodyText"/>
+      </w:pPr>
+      <w:r>
+        <w:rPr>
+          <w:b/>
+        </w:rPr>
+        <w:t xml:space="preserve">Databases</w:t>
+      </w:r>
+      <w:r>
+        <w:t xml:space="preserve"> </w:t>
+      </w:r>
+      <w:r>
+        <w:t xml:space="preserve">Postgres, MySql, Mongodb</w:t>
       </w:r>
     </w:p>
     <w:p>
@@ -344,12 +98,22 @@
     </w:p>
     <w:p>
       <w:pPr>
+        <w:pStyle w:val="Heading1"/>
+      </w:pPr>
+      <w:bookmarkStart w:id="22" w:name="work-history"/>
+      <w:bookmarkEnd w:id="22"/>
+      <w:r>
+        <w:t xml:space="preserve">Work History</w:t>
+      </w:r>
+    </w:p>
+    <w:p>
+      <w:pPr>
         <w:pStyle w:val="Heading4"/>
       </w:pPr>
-      <w:bookmarkStart w:id="27" w:name="consulting-042013---092013"/>
-      <w:bookmarkEnd w:id="27"/>
-      <w:r>
-        <w:t xml:space="preserve">Consulting (04/2013 - 09/2013)</w:t>
+      <w:bookmarkStart w:id="23" w:name="mallhawk-inc-092014---present"/>
+      <w:bookmarkEnd w:id="23"/>
+      <w:r>
+        <w:t xml:space="preserve">MallHawk, Inc (09/2014 - present)</w:t>
       </w:r>
     </w:p>
     <w:p>
@@ -360,7 +124,7 @@
         <w:rPr>
           <w:i/>
         </w:rPr>
-        <w:t xml:space="preserve">Philosophy IB (06/2013 - 09/2013)</w:t>
+        <w:t xml:space="preserve">Software Engineer/Lead iOS Developer</w:t>
       </w:r>
     </w:p>
     <w:p>
@@ -371,111 +135,19 @@
         <w:rPr>
           <w:b/>
         </w:rPr>
-        <w:t xml:space="preserve">AngularJS, Python, Django, D3.js, Neo4j, Bootstrap</w:t>
+        <w:t xml:space="preserve">ObjectiveSugar, Lockbox, FBSDKCoreKit, FBSDKLoginKit, Adjust, AFNetworking, Alamofire, PromiseKit, OCMapper, RestKit</w:t>
       </w:r>
     </w:p>
     <w:p>
       <w:pPr>
         <w:pStyle w:val="Compact"/>
         <w:numPr>
-          <w:numId w:val="1005"/>
-          <w:ilvl w:val="0"/>
-        </w:numPr>
-      </w:pPr>
-      <w:r>
-        <w:t xml:space="preserve">Built SPA dashboard.</w:t>
-      </w:r>
-    </w:p>
-    <w:p>
-      <w:pPr>
-        <w:pStyle w:val="Compact"/>
-        <w:numPr>
-          <w:numId w:val="1005"/>
-          <w:ilvl w:val="0"/>
-        </w:numPr>
-      </w:pPr>
-      <w:r>
-        <w:t xml:space="preserve">Built data visualizations into dashboard.</w:t>
-      </w:r>
-    </w:p>
-    <w:p>
-      <w:pPr>
-        <w:pStyle w:val="Compact"/>
-        <w:numPr>
-          <w:numId w:val="1005"/>
-          <w:ilvl w:val="0"/>
-        </w:numPr>
-      </w:pPr>
-      <w:r>
-        <w:t xml:space="preserve">Built REST API server.</w:t>
-      </w:r>
-    </w:p>
-    <w:p>
-      <w:pPr>
-        <w:pStyle w:val="FirstParagraph"/>
-      </w:pPr>
-      <w:r>
-        <w:rPr>
-          <w:i/>
-        </w:rPr>
-        <w:t xml:space="preserve">Her Life, Her Legacy (05/2013 - 07/2013)</w:t>
-      </w:r>
-    </w:p>
-    <w:p>
-      <w:pPr>
-        <w:pStyle w:val="BodyText"/>
-      </w:pPr>
-      <w:r>
-        <w:rPr>
-          <w:b/>
-        </w:rPr>
-        <w:t xml:space="preserve">WordPress</w:t>
-      </w:r>
-    </w:p>
-    <w:p>
-      <w:pPr>
-        <w:pStyle w:val="Compact"/>
-        <w:numPr>
-          <w:numId w:val="1006"/>
-          <w:ilvl w:val="0"/>
-        </w:numPr>
-      </w:pPr>
-      <w:r>
-        <w:t xml:space="preserve">Built website.</w:t>
-      </w:r>
-    </w:p>
-    <w:p>
-      <w:pPr>
-        <w:pStyle w:val="FirstParagraph"/>
-      </w:pPr>
-      <w:r>
-        <w:rPr>
-          <w:i/>
-        </w:rPr>
-        <w:t xml:space="preserve">Anviro Contractors (04/2013 - 06/2013)</w:t>
-      </w:r>
-    </w:p>
-    <w:p>
-      <w:pPr>
-        <w:pStyle w:val="BodyText"/>
-      </w:pPr>
-      <w:r>
-        <w:rPr>
-          <w:b/>
-        </w:rPr>
-        <w:t xml:space="preserve">Wordpress</w:t>
-      </w:r>
-    </w:p>
-    <w:p>
-      <w:pPr>
-        <w:pStyle w:val="Compact"/>
-        <w:numPr>
-          <w:numId w:val="1007"/>
-          <w:ilvl w:val="0"/>
-        </w:numPr>
-      </w:pPr>
-      <w:r>
-        <w:t xml:space="preserve">Built website.</w:t>
+          <w:numId w:val="1001"/>
+          <w:ilvl w:val="0"/>
+        </w:numPr>
+      </w:pPr>
+      <w:r>
+        <w:t xml:space="preserve">Currently building the 1.1 version of I wanna, with a focus on stability and maintainability.</w:t>
       </w:r>
     </w:p>
     <w:p>
@@ -489,10 +161,10 @@
       <w:pPr>
         <w:pStyle w:val="Heading4"/>
       </w:pPr>
-      <w:bookmarkStart w:id="28" w:name="propeller-communications-092012---032013"/>
-      <w:bookmarkEnd w:id="28"/>
-      <w:r>
-        <w:t xml:space="preserve">Propeller Communications (09/2012 - 03/2013)</w:t>
+      <w:bookmarkStart w:id="24" w:name="consulting-032014---072015"/>
+      <w:bookmarkEnd w:id="24"/>
+      <w:r>
+        <w:t xml:space="preserve">Consulting (03/2014 - 07/2015)</w:t>
       </w:r>
     </w:p>
     <w:p>
@@ -503,7 +175,7 @@
         <w:rPr>
           <w:i/>
         </w:rPr>
-        <w:t xml:space="preserve">iOS Development Manager</w:t>
+        <w:t xml:space="preserve">People Tools (07/2014 - 07/2015)</w:t>
       </w:r>
     </w:p>
     <w:p>
@@ -514,51 +186,89 @@
         <w:rPr>
           <w:b/>
         </w:rPr>
-        <w:t xml:space="preserve">Objective-C, Node.JS, Express, Mocha, Stylus, Jade, NGiNX, Redis, MongoDB, Ruby, Padrino, CSS, HAML, MySQL</w:t>
-      </w:r>
-    </w:p>
-    <w:p>
-      <w:pPr>
-        <w:numPr>
-          <w:numId w:val="1008"/>
-          <w:ilvl w:val="0"/>
-        </w:numPr>
-      </w:pPr>
-      <w:r>
-        <w:t xml:space="preserve">Managed small team of developers.</w:t>
-      </w:r>
-    </w:p>
-    <w:p>
-      <w:pPr>
-        <w:numPr>
-          <w:numId w:val="1008"/>
-          <w:ilvl w:val="0"/>
-        </w:numPr>
-      </w:pPr>
-      <w:r>
-        <w:t xml:space="preserve">Estimated scope, assigned tasks and consulted with clients.</w:t>
-      </w:r>
-    </w:p>
-    <w:p>
-      <w:pPr>
-        <w:numPr>
-          <w:numId w:val="1008"/>
-          <w:ilvl w:val="0"/>
-        </w:numPr>
-      </w:pPr>
-      <w:r>
-        <w:t xml:space="preserve">Built content dissemination iOS application and web portal.</w:t>
-      </w:r>
-    </w:p>
-    <w:p>
-      <w:pPr>
-        <w:numPr>
-          <w:numId w:val="1008"/>
-          <w:ilvl w:val="0"/>
-        </w:numPr>
-      </w:pPr>
-      <w:r>
-        <w:t xml:space="preserve">Built point of sale iOS application and web portal.</w:t>
+        <w:t xml:space="preserve">AngularJS, Node.js, Gulp, Browserify, WordPress</w:t>
+      </w:r>
+    </w:p>
+    <w:p>
+      <w:pPr>
+        <w:pStyle w:val="Compact"/>
+        <w:numPr>
+          <w:numId w:val="1002"/>
+          <w:ilvl w:val="0"/>
+        </w:numPr>
+      </w:pPr>
+      <w:r>
+        <w:t xml:space="preserve">Building SOA on top of WordPress JSON API.</w:t>
+      </w:r>
+    </w:p>
+    <w:p>
+      <w:pPr>
+        <w:pStyle w:val="Compact"/>
+        <w:numPr>
+          <w:numId w:val="1002"/>
+          <w:ilvl w:val="0"/>
+        </w:numPr>
+      </w:pPr>
+      <w:r>
+        <w:t xml:space="preserve">Building SPA with Angular.</w:t>
+      </w:r>
+    </w:p>
+    <w:p>
+      <w:pPr>
+        <w:pStyle w:val="FirstParagraph"/>
+      </w:pPr>
+      <w:r>
+        <w:rPr>
+          <w:i/>
+        </w:rPr>
+        <w:t xml:space="preserve">High5Games (03/2014 - 09/2014)</w:t>
+      </w:r>
+    </w:p>
+    <w:p>
+      <w:pPr>
+        <w:pStyle w:val="BodyText"/>
+      </w:pPr>
+      <w:r>
+        <w:rPr>
+          <w:b/>
+        </w:rPr>
+        <w:t xml:space="preserve">AngularJS, Node.js, Mocha, Chai, Gulp, Browserify, WordPress, Bootstrap</w:t>
+      </w:r>
+    </w:p>
+    <w:p>
+      <w:pPr>
+        <w:pStyle w:val="Compact"/>
+        <w:numPr>
+          <w:numId w:val="1003"/>
+          <w:ilvl w:val="0"/>
+        </w:numPr>
+      </w:pPr>
+      <w:r>
+        <w:t xml:space="preserve">Built API for filtering, sorting, and searching game data.</w:t>
+      </w:r>
+    </w:p>
+    <w:p>
+      <w:pPr>
+        <w:pStyle w:val="Compact"/>
+        <w:numPr>
+          <w:numId w:val="1003"/>
+          <w:ilvl w:val="0"/>
+        </w:numPr>
+      </w:pPr>
+      <w:r>
+        <w:t xml:space="preserve">Built API driven web UI for filtering, sorting and searching game data.</w:t>
+      </w:r>
+    </w:p>
+    <w:p>
+      <w:pPr>
+        <w:pStyle w:val="Compact"/>
+        <w:numPr>
+          <w:numId w:val="1003"/>
+          <w:ilvl w:val="0"/>
+        </w:numPr>
+      </w:pPr>
+      <w:r>
+        <w:t xml:space="preserve">Built UI framework for serving ads.</w:t>
       </w:r>
     </w:p>
     <w:p>
@@ -572,10 +282,10 @@
       <w:pPr>
         <w:pStyle w:val="Heading4"/>
       </w:pPr>
-      <w:bookmarkStart w:id="29" w:name="icc-lowe-thermal-032011---092012"/>
-      <w:bookmarkEnd w:id="29"/>
-      <w:r>
-        <w:t xml:space="preserve">ICC Lowe Thermal (03/2011 - 09/2012)</w:t>
+      <w:bookmarkStart w:id="25" w:name="shopbeam-032013---032014"/>
+      <w:bookmarkEnd w:id="25"/>
+      <w:r>
+        <w:t xml:space="preserve">Shopbeam (03/2013 - 03/2014)</w:t>
       </w:r>
     </w:p>
     <w:p>
@@ -597,40 +307,31 @@
         <w:rPr>
           <w:b/>
         </w:rPr>
-        <w:t xml:space="preserve">Objective-C, Ruby, C#, MonoTouch, Surface 2.0 SDK, Express, RoR, CSS, HAML, JSON, MySQL</w:t>
-      </w:r>
-    </w:p>
-    <w:p>
-      <w:pPr>
-        <w:numPr>
-          <w:numId w:val="1009"/>
-          <w:ilvl w:val="0"/>
-        </w:numPr>
-      </w:pPr>
-      <w:r>
-        <w:t xml:space="preserve">Built multiple content dissemination playlist iOS application using Cocoa and MonoTouch.</w:t>
-      </w:r>
-    </w:p>
-    <w:p>
-      <w:pPr>
-        <w:numPr>
-          <w:numId w:val="1009"/>
-          <w:ilvl w:val="0"/>
-        </w:numPr>
-      </w:pPr>
-      <w:r>
-        <w:t xml:space="preserve">Built a 4 player touch table game for the Microsoft Surface (now called PixelSense).</w:t>
-      </w:r>
-    </w:p>
-    <w:p>
-      <w:pPr>
-        <w:numPr>
-          <w:numId w:val="1009"/>
-          <w:ilvl w:val="0"/>
-        </w:numPr>
-      </w:pPr>
-      <w:r>
-        <w:t xml:space="preserve">Built multiple websites and e-detailers.</w:t>
+        <w:t xml:space="preserve">AngularJS, Browserify, Node.JS, Express, Stylus, Jade, Sequelize, Postgres, Redis</w:t>
+      </w:r>
+    </w:p>
+    <w:p>
+      <w:pPr>
+        <w:pStyle w:val="Compact"/>
+        <w:numPr>
+          <w:numId w:val="1004"/>
+          <w:ilvl w:val="0"/>
+        </w:numPr>
+      </w:pPr>
+      <w:r>
+        <w:t xml:space="preserve">Built infinite scrolling dashboard for content publishers.</w:t>
+      </w:r>
+    </w:p>
+    <w:p>
+      <w:pPr>
+        <w:pStyle w:val="Compact"/>
+        <w:numPr>
+          <w:numId w:val="1004"/>
+          <w:ilvl w:val="0"/>
+        </w:numPr>
+      </w:pPr>
+      <w:r>
+        <w:t xml:space="preserve">Built AWS S3 Node.js module for streaming and storing images on S3.</w:t>
       </w:r>
     </w:p>
     <w:p>
@@ -644,10 +345,10 @@
       <w:pPr>
         <w:pStyle w:val="Heading4"/>
       </w:pPr>
-      <w:bookmarkStart w:id="30" w:name="consulting-052012---122012"/>
-      <w:bookmarkEnd w:id="30"/>
-      <w:r>
-        <w:t xml:space="preserve">Consulting (05/2012 - 12/2012)</w:t>
+      <w:bookmarkStart w:id="26" w:name="consulting-042013---092013"/>
+      <w:bookmarkEnd w:id="26"/>
+      <w:r>
+        <w:t xml:space="preserve">Consulting (04/2013 - 09/2013)</w:t>
       </w:r>
     </w:p>
     <w:p>
@@ -658,7 +359,7 @@
         <w:rPr>
           <w:i/>
         </w:rPr>
-        <w:t xml:space="preserve">Soleil Events (08/2012 - 12/2012)</w:t>
+        <w:t xml:space="preserve">Philosophy IB (06/2013 - 09/2013)</w:t>
       </w:r>
     </w:p>
     <w:p>
@@ -669,19 +370,43 @@
         <w:rPr>
           <w:b/>
         </w:rPr>
-        <w:t xml:space="preserve">Slim, Bootstrap</w:t>
+        <w:t xml:space="preserve">AngularJS, Python, Django, D3.js, Neo4j, Bootstrap</w:t>
       </w:r>
     </w:p>
     <w:p>
       <w:pPr>
         <w:pStyle w:val="Compact"/>
         <w:numPr>
-          <w:numId w:val="1010"/>
-          <w:ilvl w:val="0"/>
-        </w:numPr>
-      </w:pPr>
-      <w:r>
-        <w:t xml:space="preserve">Built CMS and website.</w:t>
+          <w:numId w:val="1005"/>
+          <w:ilvl w:val="0"/>
+        </w:numPr>
+      </w:pPr>
+      <w:r>
+        <w:t xml:space="preserve">Built SPA dashboard.</w:t>
+      </w:r>
+    </w:p>
+    <w:p>
+      <w:pPr>
+        <w:pStyle w:val="Compact"/>
+        <w:numPr>
+          <w:numId w:val="1005"/>
+          <w:ilvl w:val="0"/>
+        </w:numPr>
+      </w:pPr>
+      <w:r>
+        <w:t xml:space="preserve">Built data visualizations into dashboard.</w:t>
+      </w:r>
+    </w:p>
+    <w:p>
+      <w:pPr>
+        <w:pStyle w:val="Compact"/>
+        <w:numPr>
+          <w:numId w:val="1005"/>
+          <w:ilvl w:val="0"/>
+        </w:numPr>
+      </w:pPr>
+      <w:r>
+        <w:t xml:space="preserve">Built REST API server.</w:t>
       </w:r>
     </w:p>
     <w:p>
@@ -692,7 +417,7 @@
         <w:rPr>
           <w:i/>
         </w:rPr>
-        <w:t xml:space="preserve">Jamie Faletti (04/2012 - 06/2012)</w:t>
+        <w:t xml:space="preserve">Her Life, Her Legacy (05/2013 - 07/2013)</w:t>
       </w:r>
     </w:p>
     <w:p>
@@ -703,14 +428,14 @@
         <w:rPr>
           <w:b/>
         </w:rPr>
-        <w:t xml:space="preserve">JavaScript, HTML, CSS</w:t>
+        <w:t xml:space="preserve">WordPress</w:t>
       </w:r>
     </w:p>
     <w:p>
       <w:pPr>
         <w:pStyle w:val="Compact"/>
         <w:numPr>
-          <w:numId w:val="1011"/>
+          <w:numId w:val="1006"/>
           <w:ilvl w:val="0"/>
         </w:numPr>
       </w:pPr>
@@ -726,7 +451,7 @@
         <w:rPr>
           <w:i/>
         </w:rPr>
-        <w:t xml:space="preserve">Enlighten Next (11/2012 - 5/2013)</w:t>
+        <w:t xml:space="preserve">Anviro Contractors (04/2013 - 06/2013)</w:t>
       </w:r>
     </w:p>
     <w:p>
@@ -737,53 +462,19 @@
         <w:rPr>
           <w:b/>
         </w:rPr>
-        <w:t xml:space="preserve">JavaScript, HTML, CSS</w:t>
+        <w:t xml:space="preserve">Wordpress</w:t>
       </w:r>
     </w:p>
     <w:p>
       <w:pPr>
         <w:pStyle w:val="Compact"/>
         <w:numPr>
-          <w:numId w:val="1012"/>
-          <w:ilvl w:val="0"/>
-        </w:numPr>
-      </w:pPr>
-      <w:r>
-        <w:t xml:space="preserve">Built templates &amp; website.</w:t>
-      </w:r>
-    </w:p>
-    <w:p>
-      <w:pPr>
-        <w:pStyle w:val="FirstParagraph"/>
-      </w:pPr>
-      <w:r>
-        <w:rPr>
-          <w:i/>
-        </w:rPr>
-        <w:t xml:space="preserve">Music Architects (05/2012 - 06/2012)</w:t>
-      </w:r>
-    </w:p>
-    <w:p>
-      <w:pPr>
-        <w:pStyle w:val="BodyText"/>
-      </w:pPr>
-      <w:r>
-        <w:rPr>
-          <w:b/>
-        </w:rPr>
-        <w:t xml:space="preserve">SoundManager2</w:t>
-      </w:r>
-    </w:p>
-    <w:p>
-      <w:pPr>
-        <w:pStyle w:val="Compact"/>
-        <w:numPr>
-          <w:numId w:val="1013"/>
-          <w:ilvl w:val="0"/>
-        </w:numPr>
-      </w:pPr>
-      <w:r>
-        <w:t xml:space="preserve">Built music player.</w:t>
+          <w:numId w:val="1007"/>
+          <w:ilvl w:val="0"/>
+        </w:numPr>
+      </w:pPr>
+      <w:r>
+        <w:t xml:space="preserve">Built website.</w:t>
       </w:r>
     </w:p>
     <w:p>
@@ -797,10 +488,10 @@
       <w:pPr>
         <w:pStyle w:val="Heading4"/>
       </w:pPr>
-      <w:bookmarkStart w:id="31" w:name="enterprise-systems-services-rutgers-university-032010---032011"/>
-      <w:bookmarkEnd w:id="31"/>
-      <w:r>
-        <w:t xml:space="preserve">Enterprise Systems &amp; Services, Rutgers University (03/2010 - 03/2011)</w:t>
+      <w:bookmarkStart w:id="27" w:name="propeller-communications-092012---032013"/>
+      <w:bookmarkEnd w:id="27"/>
+      <w:r>
+        <w:t xml:space="preserve">Propeller Communications (09/2012 - 03/2013)</w:t>
       </w:r>
     </w:p>
     <w:p>
@@ -811,7 +502,7 @@
         <w:rPr>
           <w:i/>
         </w:rPr>
-        <w:t xml:space="preserve">Software Developer</w:t>
+        <w:t xml:space="preserve">iOS Development Manager</w:t>
       </w:r>
     </w:p>
     <w:p>
@@ -822,19 +513,51 @@
         <w:rPr>
           <w:b/>
         </w:rPr>
-        <w:t xml:space="preserve">Dojo, Java, SpringMVC, Oracle</w:t>
-      </w:r>
-    </w:p>
-    <w:p>
-      <w:pPr>
-        <w:pStyle w:val="Compact"/>
-        <w:numPr>
-          <w:numId w:val="1014"/>
-          <w:ilvl w:val="0"/>
-        </w:numPr>
-      </w:pPr>
-      <w:r>
-        <w:t xml:space="preserve">Built Rutgers' frontend Undergraduate Admission application.</w:t>
+        <w:t xml:space="preserve">Objective-C, Node.JS, Express, Mocha, Stylus, Jade, NGiNX, Redis, MongoDB, Ruby, Padrino, CSS, HAML, MySQL</w:t>
+      </w:r>
+    </w:p>
+    <w:p>
+      <w:pPr>
+        <w:numPr>
+          <w:numId w:val="1008"/>
+          <w:ilvl w:val="0"/>
+        </w:numPr>
+      </w:pPr>
+      <w:r>
+        <w:t xml:space="preserve">Managed small team of developers.</w:t>
+      </w:r>
+    </w:p>
+    <w:p>
+      <w:pPr>
+        <w:numPr>
+          <w:numId w:val="1008"/>
+          <w:ilvl w:val="0"/>
+        </w:numPr>
+      </w:pPr>
+      <w:r>
+        <w:t xml:space="preserve">Estimated scope, assigned tasks and consulted with clients.</w:t>
+      </w:r>
+    </w:p>
+    <w:p>
+      <w:pPr>
+        <w:numPr>
+          <w:numId w:val="1008"/>
+          <w:ilvl w:val="0"/>
+        </w:numPr>
+      </w:pPr>
+      <w:r>
+        <w:t xml:space="preserve">Built content dissemination iOS application and web portal.</w:t>
+      </w:r>
+    </w:p>
+    <w:p>
+      <w:pPr>
+        <w:numPr>
+          <w:numId w:val="1008"/>
+          <w:ilvl w:val="0"/>
+        </w:numPr>
+      </w:pPr>
+      <w:r>
+        <w:t xml:space="preserve">Built point of sale iOS application and web portal.</w:t>
       </w:r>
     </w:p>
     <w:p>
@@ -848,10 +571,10 @@
       <w:pPr>
         <w:pStyle w:val="Heading4"/>
       </w:pPr>
-      <w:bookmarkStart w:id="32" w:name="chromecell-092009---032011"/>
-      <w:bookmarkEnd w:id="32"/>
-      <w:r>
-        <w:t xml:space="preserve">Chromecell (09/2009 - 03/2011)</w:t>
+      <w:bookmarkStart w:id="28" w:name="icc-lowe-thermal-032011---092012"/>
+      <w:bookmarkEnd w:id="28"/>
+      <w:r>
+        <w:t xml:space="preserve">ICC Lowe Thermal (03/2011 - 09/2012)</w:t>
       </w:r>
     </w:p>
     <w:p>
@@ -862,7 +585,7 @@
         <w:rPr>
           <w:i/>
         </w:rPr>
-        <w:t xml:space="preserve">Programmer</w:t>
+        <w:t xml:space="preserve">Senior Software Developer</w:t>
       </w:r>
     </w:p>
     <w:p>
@@ -873,19 +596,40 @@
         <w:rPr>
           <w:b/>
         </w:rPr>
-        <w:t xml:space="preserve">Python, wxPython, COM</w:t>
-      </w:r>
-    </w:p>
-    <w:p>
-      <w:pPr>
-        <w:pStyle w:val="Compact"/>
-        <w:numPr>
-          <w:numId w:val="1015"/>
-          <w:ilvl w:val="0"/>
-        </w:numPr>
-      </w:pPr>
-      <w:r>
-        <w:t xml:space="preserve">Built cell line lineage tracker for the robotics department.</w:t>
+        <w:t xml:space="preserve">Objective-C, Ruby, C#, MonoTouch, Surface 2.0 SDK, Express, RoR, CSS, HAML, JSON, MySQL</w:t>
+      </w:r>
+    </w:p>
+    <w:p>
+      <w:pPr>
+        <w:numPr>
+          <w:numId w:val="1009"/>
+          <w:ilvl w:val="0"/>
+        </w:numPr>
+      </w:pPr>
+      <w:r>
+        <w:t xml:space="preserve">Built multiple content dissemination playlist iOS application using Cocoa and MonoTouch.</w:t>
+      </w:r>
+    </w:p>
+    <w:p>
+      <w:pPr>
+        <w:numPr>
+          <w:numId w:val="1009"/>
+          <w:ilvl w:val="0"/>
+        </w:numPr>
+      </w:pPr>
+      <w:r>
+        <w:t xml:space="preserve">Built a 4 player touch table game for the Microsoft Surface (now called PixelSense).</w:t>
+      </w:r>
+    </w:p>
+    <w:p>
+      <w:pPr>
+        <w:numPr>
+          <w:numId w:val="1009"/>
+          <w:ilvl w:val="0"/>
+        </w:numPr>
+      </w:pPr>
+      <w:r>
+        <w:t xml:space="preserve">Built multiple websites and e-detailers.</w:t>
       </w:r>
     </w:p>
     <w:p>
@@ -897,10 +641,265 @@
     </w:p>
     <w:p>
       <w:pPr>
+        <w:pStyle w:val="Heading4"/>
+      </w:pPr>
+      <w:bookmarkStart w:id="29" w:name="consulting-052012---122012"/>
+      <w:bookmarkEnd w:id="29"/>
+      <w:r>
+        <w:t xml:space="preserve">Consulting (05/2012 - 12/2012)</w:t>
+      </w:r>
+    </w:p>
+    <w:p>
+      <w:pPr>
+        <w:pStyle w:val="FirstParagraph"/>
+      </w:pPr>
+      <w:r>
+        <w:rPr>
+          <w:i/>
+        </w:rPr>
+        <w:t xml:space="preserve">Soleil Events (08/2012 - 12/2012)</w:t>
+      </w:r>
+    </w:p>
+    <w:p>
+      <w:pPr>
+        <w:pStyle w:val="BodyText"/>
+      </w:pPr>
+      <w:r>
+        <w:rPr>
+          <w:b/>
+        </w:rPr>
+        <w:t xml:space="preserve">Slim, Bootstrap</w:t>
+      </w:r>
+    </w:p>
+    <w:p>
+      <w:pPr>
+        <w:pStyle w:val="Compact"/>
+        <w:numPr>
+          <w:numId w:val="1010"/>
+          <w:ilvl w:val="0"/>
+        </w:numPr>
+      </w:pPr>
+      <w:r>
+        <w:t xml:space="preserve">Built CMS and website.</w:t>
+      </w:r>
+    </w:p>
+    <w:p>
+      <w:pPr>
+        <w:pStyle w:val="FirstParagraph"/>
+      </w:pPr>
+      <w:r>
+        <w:rPr>
+          <w:i/>
+        </w:rPr>
+        <w:t xml:space="preserve">Jamie Faletti (04/2012 - 06/2012)</w:t>
+      </w:r>
+    </w:p>
+    <w:p>
+      <w:pPr>
+        <w:pStyle w:val="BodyText"/>
+      </w:pPr>
+      <w:r>
+        <w:rPr>
+          <w:b/>
+        </w:rPr>
+        <w:t xml:space="preserve">JavaScript, HTML, CSS</w:t>
+      </w:r>
+    </w:p>
+    <w:p>
+      <w:pPr>
+        <w:pStyle w:val="Compact"/>
+        <w:numPr>
+          <w:numId w:val="1011"/>
+          <w:ilvl w:val="0"/>
+        </w:numPr>
+      </w:pPr>
+      <w:r>
+        <w:t xml:space="preserve">Built website.</w:t>
+      </w:r>
+    </w:p>
+    <w:p>
+      <w:pPr>
+        <w:pStyle w:val="FirstParagraph"/>
+      </w:pPr>
+      <w:r>
+        <w:rPr>
+          <w:i/>
+        </w:rPr>
+        <w:t xml:space="preserve">Enlighten Next (11/2012 - 5/2013)</w:t>
+      </w:r>
+    </w:p>
+    <w:p>
+      <w:pPr>
+        <w:pStyle w:val="BodyText"/>
+      </w:pPr>
+      <w:r>
+        <w:rPr>
+          <w:b/>
+        </w:rPr>
+        <w:t xml:space="preserve">JavaScript, HTML, CSS</w:t>
+      </w:r>
+    </w:p>
+    <w:p>
+      <w:pPr>
+        <w:pStyle w:val="Compact"/>
+        <w:numPr>
+          <w:numId w:val="1012"/>
+          <w:ilvl w:val="0"/>
+        </w:numPr>
+      </w:pPr>
+      <w:r>
+        <w:t xml:space="preserve">Built templates &amp; website.</w:t>
+      </w:r>
+    </w:p>
+    <w:p>
+      <w:pPr>
+        <w:pStyle w:val="FirstParagraph"/>
+      </w:pPr>
+      <w:r>
+        <w:rPr>
+          <w:i/>
+        </w:rPr>
+        <w:t xml:space="preserve">Music Architects (05/2012 - 06/2012)</w:t>
+      </w:r>
+    </w:p>
+    <w:p>
+      <w:pPr>
+        <w:pStyle w:val="BodyText"/>
+      </w:pPr>
+      <w:r>
+        <w:rPr>
+          <w:b/>
+        </w:rPr>
+        <w:t xml:space="preserve">SoundManager2</w:t>
+      </w:r>
+    </w:p>
+    <w:p>
+      <w:pPr>
+        <w:pStyle w:val="Compact"/>
+        <w:numPr>
+          <w:numId w:val="1013"/>
+          <w:ilvl w:val="0"/>
+        </w:numPr>
+      </w:pPr>
+      <w:r>
+        <w:t xml:space="preserve">Built music player.</w:t>
+      </w:r>
+    </w:p>
+    <w:p>
+      <w:r>
+        <w:pict>
+          <v:rect style="width:0;height:1.5pt" o:hralign="center" o:hrstd="t" o:hr="t"/>
+        </w:pict>
+      </w:r>
+    </w:p>
+    <w:p>
+      <w:pPr>
+        <w:pStyle w:val="Heading4"/>
+      </w:pPr>
+      <w:bookmarkStart w:id="30" w:name="enterprise-systems-services-rutgers-university-032010---032011"/>
+      <w:bookmarkEnd w:id="30"/>
+      <w:r>
+        <w:t xml:space="preserve">Enterprise Systems &amp; Services, Rutgers University (03/2010 - 03/2011)</w:t>
+      </w:r>
+    </w:p>
+    <w:p>
+      <w:pPr>
+        <w:pStyle w:val="FirstParagraph"/>
+      </w:pPr>
+      <w:r>
+        <w:rPr>
+          <w:i/>
+        </w:rPr>
+        <w:t xml:space="preserve">Software Developer</w:t>
+      </w:r>
+    </w:p>
+    <w:p>
+      <w:pPr>
+        <w:pStyle w:val="BodyText"/>
+      </w:pPr>
+      <w:r>
+        <w:rPr>
+          <w:b/>
+        </w:rPr>
+        <w:t xml:space="preserve">Dojo, Java, SpringMVC, Oracle</w:t>
+      </w:r>
+    </w:p>
+    <w:p>
+      <w:pPr>
+        <w:pStyle w:val="Compact"/>
+        <w:numPr>
+          <w:numId w:val="1014"/>
+          <w:ilvl w:val="0"/>
+        </w:numPr>
+      </w:pPr>
+      <w:r>
+        <w:t xml:space="preserve">Built Rutgers' frontend Undergraduate Admission application.</w:t>
+      </w:r>
+    </w:p>
+    <w:p>
+      <w:r>
+        <w:pict>
+          <v:rect style="width:0;height:1.5pt" o:hralign="center" o:hrstd="t" o:hr="t"/>
+        </w:pict>
+      </w:r>
+    </w:p>
+    <w:p>
+      <w:pPr>
+        <w:pStyle w:val="Heading4"/>
+      </w:pPr>
+      <w:bookmarkStart w:id="31" w:name="chromecell-092009---032011"/>
+      <w:bookmarkEnd w:id="31"/>
+      <w:r>
+        <w:t xml:space="preserve">Chromecell (09/2009 - 03/2011)</w:t>
+      </w:r>
+    </w:p>
+    <w:p>
+      <w:pPr>
+        <w:pStyle w:val="FirstParagraph"/>
+      </w:pPr>
+      <w:r>
+        <w:rPr>
+          <w:i/>
+        </w:rPr>
+        <w:t xml:space="preserve">Programmer</w:t>
+      </w:r>
+    </w:p>
+    <w:p>
+      <w:pPr>
+        <w:pStyle w:val="BodyText"/>
+      </w:pPr>
+      <w:r>
+        <w:rPr>
+          <w:b/>
+        </w:rPr>
+        <w:t xml:space="preserve">Python, wxPython, COM</w:t>
+      </w:r>
+    </w:p>
+    <w:p>
+      <w:pPr>
+        <w:pStyle w:val="Compact"/>
+        <w:numPr>
+          <w:numId w:val="1015"/>
+          <w:ilvl w:val="0"/>
+        </w:numPr>
+      </w:pPr>
+      <w:r>
+        <w:t xml:space="preserve">Built cell line lineage tracker for the robotics department.</w:t>
+      </w:r>
+    </w:p>
+    <w:p>
+      <w:r>
+        <w:pict>
+          <v:rect style="width:0;height:1.5pt" o:hralign="center" o:hrstd="t" o:hr="t"/>
+        </w:pict>
+      </w:r>
+    </w:p>
+    <w:p>
+      <w:pPr>
         <w:pStyle w:val="Heading1"/>
       </w:pPr>
-      <w:bookmarkStart w:id="33" w:name="open-source"/>
-      <w:bookmarkEnd w:id="33"/>
+      <w:bookmarkStart w:id="32" w:name="open-source"/>
+      <w:bookmarkEnd w:id="32"/>
       <w:r>
         <w:t xml:space="preserve">Open Source</w:t>
       </w:r>
@@ -909,9 +908,9 @@
       <w:pPr>
         <w:pStyle w:val="Heading4"/>
       </w:pPr>
-      <w:bookmarkStart w:id="35" w:name="jada"/>
-      <w:bookmarkEnd w:id="35"/>
-      <w:hyperlink r:id="rId34">
+      <w:bookmarkStart w:id="34" w:name="jada"/>
+      <w:bookmarkEnd w:id="34"/>
+      <w:hyperlink r:id="rId33">
         <w:r>
           <w:rPr>
             <w:rStyle w:val="Hyperlink"/>
@@ -954,9 +953,9 @@
       <w:pPr>
         <w:pStyle w:val="Heading4"/>
       </w:pPr>
-      <w:bookmarkStart w:id="37" w:name="mak-edit"/>
-      <w:bookmarkEnd w:id="37"/>
-      <w:hyperlink r:id="rId36">
+      <w:bookmarkStart w:id="36" w:name="mak-edit"/>
+      <w:bookmarkEnd w:id="36"/>
+      <w:hyperlink r:id="rId35">
         <w:r>
           <w:rPr>
             <w:rStyle w:val="Hyperlink"/>
@@ -999,9 +998,9 @@
       <w:pPr>
         <w:pStyle w:val="Heading4"/>
       </w:pPr>
-      <w:bookmarkStart w:id="39" w:name="rjson-search"/>
-      <w:bookmarkEnd w:id="39"/>
-      <w:hyperlink r:id="rId38">
+      <w:bookmarkStart w:id="38" w:name="rjson-search"/>
+      <w:bookmarkEnd w:id="38"/>
+      <w:hyperlink r:id="rId37">
         <w:r>
           <w:rPr>
             <w:rStyle w:val="Hyperlink"/>
@@ -1044,9 +1043,9 @@
       <w:pPr>
         <w:pStyle w:val="Heading4"/>
       </w:pPr>
-      <w:bookmarkStart w:id="41" w:name="jobject"/>
-      <w:bookmarkEnd w:id="41"/>
-      <w:hyperlink r:id="rId40">
+      <w:bookmarkStart w:id="40" w:name="jobject"/>
+      <w:bookmarkEnd w:id="40"/>
+      <w:hyperlink r:id="rId39">
         <w:r>
           <w:rPr>
             <w:rStyle w:val="Hyperlink"/>
@@ -1110,9 +1109,9 @@
       <w:pPr>
         <w:pStyle w:val="Heading4"/>
       </w:pPr>
-      <w:bookmarkStart w:id="43" w:name="file-downloader"/>
-      <w:bookmarkEnd w:id="43"/>
-      <w:hyperlink r:id="rId42">
+      <w:bookmarkStart w:id="42" w:name="file-downloader"/>
+      <w:bookmarkEnd w:id="42"/>
+      <w:hyperlink r:id="rId41">
         <w:r>
           <w:rPr>
             <w:rStyle w:val="Hyperlink"/>
@@ -1155,8 +1154,8 @@
       <w:pPr>
         <w:pStyle w:val="Heading1"/>
       </w:pPr>
-      <w:bookmarkStart w:id="44" w:name="education"/>
-      <w:bookmarkEnd w:id="44"/>
+      <w:bookmarkStart w:id="43" w:name="education"/>
+      <w:bookmarkEnd w:id="43"/>
       <w:r>
         <w:t xml:space="preserve">Education</w:t>
       </w:r>
@@ -1280,7 +1279,7 @@
     </w:lvl>
   </w:abstractNum>
   <w:abstractNum w:abstractNumId="990">
-    <w:nsid w:val="987ef804"/>
+    <w:nsid w:val="8d01789c"/>
     <w:multiLevelType w:val="multilevel"/>
     <w:lvl w:ilvl="0">
       <w:numFmt w:val="bullet"/>
@@ -1361,7 +1360,7 @@
     </w:lvl>
   </w:abstractNum>
   <w:abstractNum w:abstractNumId="991">
-    <w:nsid w:val="928f8eb0"/>
+    <w:nsid w:val="a452ae84"/>
     <w:multiLevelType w:val="multilevel"/>
     <w:lvl w:ilvl="0">
       <w:numFmt w:val="bullet"/>

</xml_diff>

<commit_message>
added open source projects
</commit_message>
<xml_diff>
--- a/Resume.docx
+++ b/Resume.docx
@@ -110,10 +110,10 @@
       <w:pPr>
         <w:pStyle w:val="Heading4"/>
       </w:pPr>
-      <w:bookmarkStart w:id="23" w:name="consulting-092015---present"/>
+      <w:bookmarkStart w:id="23" w:name="consulting-122015---present"/>
       <w:bookmarkEnd w:id="23"/>
       <w:r>
-        <w:t xml:space="preserve">Consulting (09/2015 - Present)</w:t>
+        <w:t xml:space="preserve">Consulting 12/2015 - Present)</w:t>
       </w:r>
     </w:p>
     <w:p>
@@ -124,7 +124,7 @@
         <w:rPr>
           <w:i/>
         </w:rPr>
-        <w:t xml:space="preserve">Goldman Sachs (12/2015 - Present)</w:t>
+        <w:t xml:space="preserve">Goldman Sachs</w:t>
       </w:r>
     </w:p>
     <w:p>
@@ -154,10 +154,10 @@
       <w:pPr>
         <w:pStyle w:val="Heading4"/>
       </w:pPr>
-      <w:bookmarkStart w:id="24" w:name="consulting"/>
+      <w:bookmarkStart w:id="24" w:name="consulting-092015---112015"/>
       <w:bookmarkEnd w:id="24"/>
       <w:r>
-        <w:t xml:space="preserve">Consulting</w:t>
+        <w:t xml:space="preserve">Consulting (09/2015 - 11/2015)</w:t>
       </w:r>
     </w:p>
     <w:p>
@@ -168,7 +168,7 @@
         <w:rPr>
           <w:i/>
         </w:rPr>
-        <w:t xml:space="preserve">Shutterstock (09/2015 - 11/2015)</w:t>
+        <w:t xml:space="preserve">Shutterstock</w:t>
       </w:r>
     </w:p>
     <w:p>
@@ -279,10 +279,10 @@
       <w:pPr>
         <w:pStyle w:val="Heading4"/>
       </w:pPr>
-      <w:bookmarkStart w:id="26" w:name="consulting-032014---072015"/>
+      <w:bookmarkStart w:id="26" w:name="consulting-072014---072015"/>
       <w:bookmarkEnd w:id="26"/>
       <w:r>
-        <w:t xml:space="preserve">Consulting (03/2014 - 07/2015)</w:t>
+        <w:t xml:space="preserve">Consulting (07/2014 - 07/2015)</w:t>
       </w:r>
     </w:p>
     <w:p>
@@ -293,7 +293,7 @@
         <w:rPr>
           <w:i/>
         </w:rPr>
-        <w:t xml:space="preserve">People Tools (07/2014 - 07/2015)</w:t>
+        <w:t xml:space="preserve">People Tools</w:t>
       </w:r>
     </w:p>
     <w:p>
@@ -333,13 +333,23 @@
     </w:p>
     <w:p>
       <w:pPr>
+        <w:pStyle w:val="Heading4"/>
+      </w:pPr>
+      <w:bookmarkStart w:id="27" w:name="consulting-032014---092014"/>
+      <w:bookmarkEnd w:id="27"/>
+      <w:r>
+        <w:t xml:space="preserve">Consulting (03/2014 - 09/2014)</w:t>
+      </w:r>
+    </w:p>
+    <w:p>
+      <w:pPr>
         <w:pStyle w:val="FirstParagraph"/>
       </w:pPr>
       <w:r>
         <w:rPr>
           <w:i/>
         </w:rPr>
-        <w:t xml:space="preserve">High5Games (03/2014 - 09/2014)</w:t>
+        <w:t xml:space="preserve">High5Games</w:t>
       </w:r>
     </w:p>
     <w:p>
@@ -400,8 +410,8 @@
       <w:pPr>
         <w:pStyle w:val="Heading4"/>
       </w:pPr>
-      <w:bookmarkStart w:id="27" w:name="shopbeam-032013---032014"/>
-      <w:bookmarkEnd w:id="27"/>
+      <w:bookmarkStart w:id="28" w:name="shopbeam-032013---032014"/>
+      <w:bookmarkEnd w:id="28"/>
       <w:r>
         <w:t xml:space="preserve">Shopbeam (03/2013 - 03/2014)</w:t>
       </w:r>
@@ -463,10 +473,10 @@
       <w:pPr>
         <w:pStyle w:val="Heading4"/>
       </w:pPr>
-      <w:bookmarkStart w:id="28" w:name="consulting-042013---092013"/>
-      <w:bookmarkEnd w:id="28"/>
-      <w:r>
-        <w:t xml:space="preserve">Consulting (04/2013 - 09/2013)</w:t>
+      <w:bookmarkStart w:id="29" w:name="consulting-062013---092013"/>
+      <w:bookmarkEnd w:id="29"/>
+      <w:r>
+        <w:t xml:space="preserve">Consulting (06/2013 - 09/2013)</w:t>
       </w:r>
     </w:p>
     <w:p>
@@ -477,7 +487,7 @@
         <w:rPr>
           <w:i/>
         </w:rPr>
-        <w:t xml:space="preserve">Philosophy IB (06/2013 - 09/2013)</w:t>
+        <w:t xml:space="preserve">Philosophy IB</w:t>
       </w:r>
     </w:p>
     <w:p>
@@ -529,13 +539,23 @@
     </w:p>
     <w:p>
       <w:pPr>
+        <w:pStyle w:val="Heading4"/>
+      </w:pPr>
+      <w:bookmarkStart w:id="30" w:name="consulting-052013---072013"/>
+      <w:bookmarkEnd w:id="30"/>
+      <w:r>
+        <w:t xml:space="preserve">Consulting (05/2013 - 07/2013)</w:t>
+      </w:r>
+    </w:p>
+    <w:p>
+      <w:pPr>
         <w:pStyle w:val="FirstParagraph"/>
       </w:pPr>
       <w:r>
         <w:rPr>
           <w:i/>
         </w:rPr>
-        <w:t xml:space="preserve">Her Life, Her Legacy (05/2013 - 07/2013)</w:t>
+        <w:t xml:space="preserve">Her Life, Her Legacy</w:t>
       </w:r>
     </w:p>
     <w:p>
@@ -563,13 +583,23 @@
     </w:p>
     <w:p>
       <w:pPr>
+        <w:pStyle w:val="Heading4"/>
+      </w:pPr>
+      <w:bookmarkStart w:id="31" w:name="consulting-042013---062013"/>
+      <w:bookmarkEnd w:id="31"/>
+      <w:r>
+        <w:t xml:space="preserve">Consulting (04/2013 - 06/2013)</w:t>
+      </w:r>
+    </w:p>
+    <w:p>
+      <w:pPr>
         <w:pStyle w:val="FirstParagraph"/>
       </w:pPr>
       <w:r>
         <w:rPr>
           <w:i/>
         </w:rPr>
-        <w:t xml:space="preserve">Anviro Contractors (04/2013 - 06/2013)</w:t>
+        <w:t xml:space="preserve">Anviro Contractors</w:t>
       </w:r>
     </w:p>
     <w:p>
@@ -606,8 +636,8 @@
       <w:pPr>
         <w:pStyle w:val="Heading4"/>
       </w:pPr>
-      <w:bookmarkStart w:id="29" w:name="propeller-communications-092012---032013"/>
-      <w:bookmarkEnd w:id="29"/>
+      <w:bookmarkStart w:id="32" w:name="propeller-communications-092012---032013"/>
+      <w:bookmarkEnd w:id="32"/>
       <w:r>
         <w:t xml:space="preserve">Propeller Communications (09/2012 - 03/2013)</w:t>
       </w:r>
@@ -689,8 +719,8 @@
       <w:pPr>
         <w:pStyle w:val="Heading4"/>
       </w:pPr>
-      <w:bookmarkStart w:id="30" w:name="icc-lowe-thermal-032011---092012"/>
-      <w:bookmarkEnd w:id="30"/>
+      <w:bookmarkStart w:id="33" w:name="icc-lowe-thermal-032011---092012"/>
+      <w:bookmarkEnd w:id="33"/>
       <w:r>
         <w:t xml:space="preserve">ICC Lowe Thermal (03/2011 - 09/2012)</w:t>
       </w:r>
@@ -761,10 +791,10 @@
       <w:pPr>
         <w:pStyle w:val="Heading4"/>
       </w:pPr>
-      <w:bookmarkStart w:id="31" w:name="consulting-052012---122012"/>
-      <w:bookmarkEnd w:id="31"/>
-      <w:r>
-        <w:t xml:space="preserve">Consulting (05/2012 - 12/2012)</w:t>
+      <w:bookmarkStart w:id="34" w:name="consulting-082012---122012"/>
+      <w:bookmarkEnd w:id="34"/>
+      <w:r>
+        <w:t xml:space="preserve">Consulting (08/2012 - 12/2012)</w:t>
       </w:r>
     </w:p>
     <w:p>
@@ -775,7 +805,7 @@
         <w:rPr>
           <w:i/>
         </w:rPr>
-        <w:t xml:space="preserve">Soleil Events (08/2012 - 12/2012)</w:t>
+        <w:t xml:space="preserve">Soleil Events</w:t>
       </w:r>
     </w:p>
     <w:p>
@@ -803,13 +833,23 @@
     </w:p>
     <w:p>
       <w:pPr>
+        <w:pStyle w:val="Heading4"/>
+      </w:pPr>
+      <w:bookmarkStart w:id="35" w:name="consulting-042012---062012"/>
+      <w:bookmarkEnd w:id="35"/>
+      <w:r>
+        <w:t xml:space="preserve">Consulting (04/2012 - 06/2012)</w:t>
+      </w:r>
+    </w:p>
+    <w:p>
+      <w:pPr>
         <w:pStyle w:val="FirstParagraph"/>
       </w:pPr>
       <w:r>
         <w:rPr>
           <w:i/>
         </w:rPr>
-        <w:t xml:space="preserve">Jamie Faletti (04/2012 - 06/2012)</w:t>
+        <w:t xml:space="preserve">Jamie Faletti</w:t>
       </w:r>
     </w:p>
     <w:p>
@@ -837,13 +877,23 @@
     </w:p>
     <w:p>
       <w:pPr>
+        <w:pStyle w:val="Heading4"/>
+      </w:pPr>
+      <w:bookmarkStart w:id="36" w:name="consulting-112012---52013"/>
+      <w:bookmarkEnd w:id="36"/>
+      <w:r>
+        <w:t xml:space="preserve">Consulting (11/2012 - 5/2013)</w:t>
+      </w:r>
+    </w:p>
+    <w:p>
+      <w:pPr>
         <w:pStyle w:val="FirstParagraph"/>
       </w:pPr>
       <w:r>
         <w:rPr>
           <w:i/>
         </w:rPr>
-        <w:t xml:space="preserve">Enlighten Next (11/2012 - 5/2013)</w:t>
+        <w:t xml:space="preserve">Enlighten Next</w:t>
       </w:r>
     </w:p>
     <w:p>
@@ -871,13 +921,23 @@
     </w:p>
     <w:p>
       <w:pPr>
+        <w:pStyle w:val="Heading4"/>
+      </w:pPr>
+      <w:bookmarkStart w:id="37" w:name="consulting-052012---062012"/>
+      <w:bookmarkEnd w:id="37"/>
+      <w:r>
+        <w:t xml:space="preserve">Consulting (05/2012 - 06/2012)</w:t>
+      </w:r>
+    </w:p>
+    <w:p>
+      <w:pPr>
         <w:pStyle w:val="FirstParagraph"/>
       </w:pPr>
       <w:r>
         <w:rPr>
           <w:i/>
         </w:rPr>
-        <w:t xml:space="preserve">Music Architects (05/2012 - 06/2012)</w:t>
+        <w:t xml:space="preserve">Music Architects</w:t>
       </w:r>
     </w:p>
     <w:p>
@@ -914,8 +974,8 @@
       <w:pPr>
         <w:pStyle w:val="Heading4"/>
       </w:pPr>
-      <w:bookmarkStart w:id="32" w:name="enterprise-systems-services-rutgers-university-032010---032011"/>
-      <w:bookmarkEnd w:id="32"/>
+      <w:bookmarkStart w:id="38" w:name="enterprise-systems-services-rutgers-university-032010---032011"/>
+      <w:bookmarkEnd w:id="38"/>
       <w:r>
         <w:t xml:space="preserve">Enterprise Systems &amp; Services, Rutgers University (03/2010 - 03/2011)</w:t>
       </w:r>
@@ -965,8 +1025,8 @@
       <w:pPr>
         <w:pStyle w:val="Heading4"/>
       </w:pPr>
-      <w:bookmarkStart w:id="33" w:name="chromecell-092009---032011"/>
-      <w:bookmarkEnd w:id="33"/>
+      <w:bookmarkStart w:id="39" w:name="chromecell-092009---032011"/>
+      <w:bookmarkEnd w:id="39"/>
       <w:r>
         <w:t xml:space="preserve">Chromecell (09/2009 - 03/2011)</w:t>
       </w:r>
@@ -1016,8 +1076,8 @@
       <w:pPr>
         <w:pStyle w:val="Heading1"/>
       </w:pPr>
-      <w:bookmarkStart w:id="34" w:name="open-source"/>
-      <w:bookmarkEnd w:id="34"/>
+      <w:bookmarkStart w:id="40" w:name="open-source"/>
+      <w:bookmarkEnd w:id="40"/>
       <w:r>
         <w:t xml:space="preserve">Open Source</w:t>
       </w:r>
@@ -1026,9 +1086,9 @@
       <w:pPr>
         <w:pStyle w:val="Heading4"/>
       </w:pPr>
-      <w:bookmarkStart w:id="36" w:name="jada"/>
-      <w:bookmarkEnd w:id="36"/>
-      <w:hyperlink r:id="rId35">
+      <w:bookmarkStart w:id="42" w:name="jada"/>
+      <w:bookmarkEnd w:id="42"/>
+      <w:hyperlink r:id="rId41">
         <w:r>
           <w:rPr>
             <w:rStyle w:val="Hyperlink"/>
@@ -1071,9 +1131,9 @@
       <w:pPr>
         <w:pStyle w:val="Heading4"/>
       </w:pPr>
-      <w:bookmarkStart w:id="38" w:name="mak-edit"/>
-      <w:bookmarkEnd w:id="38"/>
-      <w:hyperlink r:id="rId37">
+      <w:bookmarkStart w:id="44" w:name="mak-edit"/>
+      <w:bookmarkEnd w:id="44"/>
+      <w:hyperlink r:id="rId43">
         <w:r>
           <w:rPr>
             <w:rStyle w:val="Hyperlink"/>
@@ -1116,9 +1176,9 @@
       <w:pPr>
         <w:pStyle w:val="Heading4"/>
       </w:pPr>
-      <w:bookmarkStart w:id="40" w:name="rjson-search"/>
-      <w:bookmarkEnd w:id="40"/>
-      <w:hyperlink r:id="rId39">
+      <w:bookmarkStart w:id="46" w:name="rjson-search"/>
+      <w:bookmarkEnd w:id="46"/>
+      <w:hyperlink r:id="rId45">
         <w:r>
           <w:rPr>
             <w:rStyle w:val="Hyperlink"/>
@@ -1161,9 +1221,9 @@
       <w:pPr>
         <w:pStyle w:val="Heading4"/>
       </w:pPr>
-      <w:bookmarkStart w:id="42" w:name="jobject"/>
-      <w:bookmarkEnd w:id="42"/>
-      <w:hyperlink r:id="rId41">
+      <w:bookmarkStart w:id="48" w:name="jobject"/>
+      <w:bookmarkEnd w:id="48"/>
+      <w:hyperlink r:id="rId47">
         <w:r>
           <w:rPr>
             <w:rStyle w:val="Hyperlink"/>
@@ -1227,9 +1287,9 @@
       <w:pPr>
         <w:pStyle w:val="Heading4"/>
       </w:pPr>
-      <w:bookmarkStart w:id="44" w:name="file-downloader"/>
-      <w:bookmarkEnd w:id="44"/>
-      <w:hyperlink r:id="rId43">
+      <w:bookmarkStart w:id="50" w:name="file-downloader"/>
+      <w:bookmarkEnd w:id="50"/>
+      <w:hyperlink r:id="rId49">
         <w:r>
           <w:rPr>
             <w:rStyle w:val="Hyperlink"/>
@@ -1272,8 +1332,8 @@
       <w:pPr>
         <w:pStyle w:val="Heading1"/>
       </w:pPr>
-      <w:bookmarkStart w:id="45" w:name="education"/>
-      <w:bookmarkEnd w:id="45"/>
+      <w:bookmarkStart w:id="51" w:name="education"/>
+      <w:bookmarkEnd w:id="51"/>
       <w:r>
         <w:t xml:space="preserve">Education</w:t>
       </w:r>
@@ -1397,7 +1457,7 @@
     </w:lvl>
   </w:abstractNum>
   <w:abstractNum w:abstractNumId="990">
-    <w:nsid w:val="dc488104"/>
+    <w:nsid w:val="8dadf482"/>
     <w:multiLevelType w:val="multilevel"/>
     <w:lvl w:ilvl="0">
       <w:numFmt w:val="bullet"/>
@@ -1478,7 +1538,7 @@
     </w:lvl>
   </w:abstractNum>
   <w:abstractNum w:abstractNumId="991">
-    <w:nsid w:val="d1609ce7"/>
+    <w:nsid w:val="81d6444a"/>
     <w:multiLevelType w:val="multilevel"/>
     <w:lvl w:ilvl="0">
       <w:numFmt w:val="bullet"/>

</xml_diff>